<commit_message>
Added some paragraphs to the introduction with the broader motivation.
</commit_message>
<xml_diff>
--- a/EDM for pedestrian-20170220.docx
+++ b/EDM for pedestrian-20170220.docx
@@ -871,91 +871,75 @@
       <w:pPr>
         <w:pStyle w:val="BodyText"/>
       </w:pPr>
-      <w:bookmarkStart w:id="0" w:name="_GoBack"/>
-      <w:bookmarkEnd w:id="0"/>
-      <w:r>
-        <w:t xml:space="preserve">In daily walking </w:t>
-      </w:r>
-      <w:r>
-        <w:rPr>
-          <w:rFonts w:hint="eastAsia"/>
-          <w:lang w:eastAsia="zh-CN"/>
-        </w:rPr>
-        <w:t>environment</w:t>
-      </w:r>
-      <w:r>
-        <w:t>, pedestrians are much more flexible and reliable than robot because they have independent intention and potential destination. So it’s significant to understand pedestrian behaviors in various environments, and the research about pedestrian is the emphasis point for social robot navigation. The social force model proposed by D</w:t>
-      </w:r>
-      <w:r>
-        <w:t xml:space="preserve"> </w:t>
-      </w:r>
-      <w:r>
-        <w:t>Helbing</w:t>
-      </w:r>
-      <w:r>
-        <w:t xml:space="preserve"> and P </w:t>
-      </w:r>
-      <w:r>
-        <w:t>Moln</w:t>
-      </w:r>
-      <w:r>
-        <w:t>ar</w:t>
-      </w:r>
-      <w:r>
-        <w:t xml:space="preserve"> is an early and classical method to take pedestrian sociality into account</w:t>
-      </w:r>
-      <w:r>
-        <w:rPr>
-          <w:rFonts w:hint="eastAsia"/>
-          <w:lang w:eastAsia="zh-CN"/>
-        </w:rPr>
-        <w:t xml:space="preserve"> </w:t>
-      </w:r>
-      <w:r>
-        <w:rPr>
-          <w:rFonts w:hint="eastAsia"/>
-          <w:lang w:eastAsia="zh-CN"/>
-        </w:rPr>
-        <w:t>[1]</w:t>
-      </w:r>
-      <w:r>
-        <w:t>. That method builds a forcing relation between pedestrians, and others also improve i</w:t>
-      </w:r>
-      <w:r>
-        <w:t xml:space="preserve">t by many ways. For example, </w:t>
-      </w:r>
-      <w:r>
-        <w:rPr>
-          <w:rFonts w:hint="eastAsia"/>
-          <w:lang w:eastAsia="zh-CN"/>
-        </w:rPr>
-        <w:t xml:space="preserve">Y </w:t>
-      </w:r>
-      <w:r>
-        <w:rPr>
-          <w:lang w:eastAsia="zh-CN"/>
-        </w:rPr>
-        <w:t xml:space="preserve">Tamura </w:t>
-      </w:r>
-      <w:r>
-        <w:t>assume</w:t>
-      </w:r>
-      <w:r>
-        <w:rPr>
-          <w:rFonts w:hint="eastAsia"/>
-          <w:lang w:eastAsia="zh-CN"/>
-        </w:rPr>
-        <w:t>s</w:t>
-      </w:r>
-      <w:r>
-        <w:t xml:space="preserve"> a goal in the front of pedestrian and combine social force model to predict possible trajectory of pedestrian</w:t>
-      </w:r>
-      <w:r>
-        <w:rPr>
-          <w:rFonts w:hint="eastAsia"/>
-          <w:lang w:eastAsia="zh-CN"/>
-        </w:rPr>
-        <w:t xml:space="preserve"> [2]</w:t>
+      <w:r>
+        <w:t>Social navigation can be characterized as the interplay of two objectives: reaching one’s goal and maintaining socially competent behavior.</w:t>
+      </w:r>
+      <w:r>
+        <w:t xml:space="preserve">  </w:t>
+      </w:r>
+      <w:r>
+        <w:t xml:space="preserve">Competent pedestrian navigation requires robots to reason about human intentions [cite </w:t>
+      </w:r>
+      <w:proofErr w:type="spellStart"/>
+      <w:r>
+        <w:t>Mavrogiannis</w:t>
+      </w:r>
+      <w:proofErr w:type="spellEnd"/>
+      <w:r>
+        <w:t>]</w:t>
+      </w:r>
+      <w:r>
+        <w:t>, which</w:t>
+      </w:r>
+      <w:r>
+        <w:t xml:space="preserve"> can be </w:t>
+      </w:r>
+      <w:r>
+        <w:t>characterized</w:t>
+      </w:r>
+      <w:r>
+        <w:t xml:space="preserve"> as the </w:t>
+      </w:r>
+      <w:r>
+        <w:t xml:space="preserve">pair of an </w:t>
+      </w:r>
+      <w:r>
+        <w:t xml:space="preserve">eventual destination </w:t>
+      </w:r>
+      <w:r>
+        <w:t xml:space="preserve">and </w:t>
+      </w:r>
+      <w:r>
+        <w:t xml:space="preserve">a plan for getting there.  Teleological reasoning [cite </w:t>
+      </w:r>
+      <w:proofErr w:type="spellStart"/>
+      <w:r>
+        <w:t>Csibra</w:t>
+      </w:r>
+      <w:proofErr w:type="spellEnd"/>
+      <w:r>
+        <w:t>]</w:t>
+      </w:r>
+      <w:r>
+        <w:t xml:space="preserve"> describes the ability of a human observer to infer the intentions of another human based on the choice of actions they perform.</w:t>
+      </w:r>
+      <w:r>
+        <w:t xml:space="preserve">  </w:t>
+      </w:r>
+      <w:r>
+        <w:t xml:space="preserve">Conversely, when the intention is known, humans anticipate a </w:t>
+      </w:r>
+      <w:r>
+        <w:rPr>
+          <w:i/>
+        </w:rPr>
+        <w:t>predictable</w:t>
+      </w:r>
+      <w:r>
+        <w:t xml:space="preserve"> action that minimizes energy [cite something]</w:t>
+      </w:r>
+      <w:r>
+        <w:t xml:space="preserve"> – a straight line path</w:t>
       </w:r>
       <w:r>
         <w:t>.</w:t>
@@ -966,61 +950,226 @@
         <w:pStyle w:val="BodyText"/>
       </w:pPr>
       <w:r>
-        <w:tab/>
-        <w:t>However, the methods derived from social force model are usually partial for pedestrian behavior, and they ignore some valuable information showed by trajectory. For conscious pedestrians</w:t>
-      </w:r>
-      <w:r>
-        <w:t xml:space="preserve">, their historical trajectories and </w:t>
-      </w:r>
-      <w:r>
-        <w:rPr>
-          <w:rFonts w:hint="eastAsia"/>
-          <w:lang w:eastAsia="zh-CN"/>
-        </w:rPr>
-        <w:t xml:space="preserve">velocities </w:t>
-      </w:r>
-      <w:r>
-        <w:t>are important information and we can infer many reliable results from historical trajectories, even predict future trajectory. In an indoor environment, B Ziebart and his colleagues collect pedestrians’ trajectories over a period of time and analyze them with machine learning</w:t>
-      </w:r>
-      <w:r>
-        <w:rPr>
-          <w:rFonts w:hint="eastAsia"/>
-          <w:lang w:eastAsia="zh-CN"/>
-        </w:rPr>
-        <w:t xml:space="preserve"> [3]</w:t>
-      </w:r>
-      <w:r>
-        <w:t>. The method can obtain a cost-map about current environment, and infer possible future trajectory from historical trajectory with Markov decision process. But this method is limited in common environment because the learning in a special indoor environment will be influenced by environment feature. Besides, S Chung propose</w:t>
-      </w:r>
-      <w:r>
-        <w:rPr>
-          <w:rFonts w:hint="eastAsia"/>
-          <w:lang w:eastAsia="zh-CN"/>
-        </w:rPr>
+        <w:t xml:space="preserve">As the density of pedestrians in a space increases, the </w:t>
+      </w:r>
+      <w:r>
+        <w:t xml:space="preserve">social competency objective increasingly </w:t>
+      </w:r>
+      <w:r>
+        <w:t>conflict</w:t>
+      </w:r>
+      <w:r>
         <w:t>s</w:t>
       </w:r>
       <w:r>
-        <w:t xml:space="preserve"> a method to collect trajectories in various conditions with pedestrian ego-graph (PEG)</w:t>
-      </w:r>
-      <w:r>
-        <w:rPr>
-          <w:rFonts w:hint="eastAsia"/>
-          <w:lang w:eastAsia="zh-CN"/>
-        </w:rPr>
-        <w:t xml:space="preserve"> [4]</w:t>
-      </w:r>
-      <w:r>
-        <w:t>. They build a framework to predict pedestrian’s future trajectory by general spatial effects (GSEs) and discover specific spatial effects (SSEs) by abnormal trajectories.</w:t>
+        <w:t xml:space="preserve"> </w:t>
+      </w:r>
+      <w:r>
+        <w:t xml:space="preserve">with </w:t>
+      </w:r>
+      <w:r>
+        <w:t>goal attainmen</w:t>
+      </w:r>
+      <w:r>
+        <w:t>t</w:t>
+      </w:r>
+      <w:r>
+        <w:t>.</w:t>
+      </w:r>
+      <w:r>
+        <w:t xml:space="preserve">  </w:t>
+      </w:r>
+      <w:r>
+        <w:t>To</w:t>
+      </w:r>
+      <w:r>
+        <w:t xml:space="preserve"> reconcile the conflict, humans plan more complex paths</w:t>
+      </w:r>
+      <w:r>
+        <w:t xml:space="preserve"> comprising sequences of subgoals.  When behaving predictably then, </w:t>
+      </w:r>
+      <w:r>
+        <w:t>people</w:t>
+      </w:r>
+      <w:r>
+        <w:t xml:space="preserve"> follow a sequence of straight lines connecting subgoals.</w:t>
+      </w:r>
+      <w:r>
+        <w:t xml:space="preserve">  </w:t>
+      </w:r>
+      <w:r>
+        <w:t>During</w:t>
+      </w:r>
+      <w:r>
+        <w:t xml:space="preserve"> social navigation in a pedestrian context, people employ teleological reasoning based on the observed sequence of motions</w:t>
+      </w:r>
+      <w:r>
+        <w:t xml:space="preserve"> in order</w:t>
+      </w:r>
+      <w:r>
+        <w:t xml:space="preserve"> to infer one another’s intentions.</w:t>
+      </w:r>
+      <w:r>
+        <w:t xml:space="preserve">  This inference, in turn, allows people to anticipate the motions of others and select compatible motions in advance.</w:t>
       </w:r>
     </w:p>
     <w:p>
       <w:pPr>
         <w:pStyle w:val="BodyText"/>
-        <w:rPr>
-          <w:lang w:eastAsia="zh-CN"/>
-        </w:rPr>
       </w:pPr>
       <w:r>
+        <w:t xml:space="preserve">In daily walking </w:t>
+      </w:r>
+      <w:r>
+        <w:rPr>
+          <w:rFonts w:hint="eastAsia"/>
+          <w:lang w:eastAsia="zh-CN"/>
+        </w:rPr>
+        <w:t>environment</w:t>
+      </w:r>
+      <w:r>
+        <w:t>, pedestrians are mu</w:t>
+      </w:r>
+      <w:bookmarkStart w:id="0" w:name="_GoBack"/>
+      <w:bookmarkEnd w:id="0"/>
+      <w:r>
+        <w:t>ch more flexible and reliable than robot because they have independent intention and potential destination. So it’s significant to understand pedestrian behaviors in various environments, and the research about pedestrian is the emphasis point for social robot navigation. The social force model proposed by D</w:t>
+      </w:r>
+      <w:r>
+        <w:t xml:space="preserve"> </w:t>
+      </w:r>
+      <w:r>
+        <w:t>Helbing</w:t>
+      </w:r>
+      <w:r>
+        <w:t xml:space="preserve"> and P </w:t>
+      </w:r>
+      <w:r>
+        <w:t>Moln</w:t>
+      </w:r>
+      <w:r>
+        <w:t>ar</w:t>
+      </w:r>
+      <w:r>
+        <w:t xml:space="preserve"> is an early and classical method to take pedestrian sociality into account</w:t>
+      </w:r>
+      <w:r>
+        <w:rPr>
+          <w:rFonts w:hint="eastAsia"/>
+          <w:lang w:eastAsia="zh-CN"/>
+        </w:rPr>
+        <w:t xml:space="preserve"> </w:t>
+      </w:r>
+      <w:r>
+        <w:rPr>
+          <w:rFonts w:hint="eastAsia"/>
+          <w:lang w:eastAsia="zh-CN"/>
+        </w:rPr>
+        <w:t>[1]</w:t>
+      </w:r>
+      <w:r>
+        <w:t>. That method builds a forcing relation between pedestrians, and others also improve i</w:t>
+      </w:r>
+      <w:r>
+        <w:t xml:space="preserve">t by many ways. For example, </w:t>
+      </w:r>
+      <w:r>
+        <w:rPr>
+          <w:rFonts w:hint="eastAsia"/>
+          <w:lang w:eastAsia="zh-CN"/>
+        </w:rPr>
+        <w:t xml:space="preserve">Y </w:t>
+      </w:r>
+      <w:r>
+        <w:rPr>
+          <w:lang w:eastAsia="zh-CN"/>
+        </w:rPr>
+        <w:t xml:space="preserve">Tamura </w:t>
+      </w:r>
+      <w:r>
+        <w:t>assume</w:t>
+      </w:r>
+      <w:r>
+        <w:rPr>
+          <w:rFonts w:hint="eastAsia"/>
+          <w:lang w:eastAsia="zh-CN"/>
+        </w:rPr>
+        <w:t>s</w:t>
+      </w:r>
+      <w:r>
+        <w:t xml:space="preserve"> a goal in the front of pedestrian and combine social force model to predict possible trajectory of pedestrian</w:t>
+      </w:r>
+      <w:r>
+        <w:rPr>
+          <w:rFonts w:hint="eastAsia"/>
+          <w:lang w:eastAsia="zh-CN"/>
+        </w:rPr>
+        <w:t xml:space="preserve"> [2]</w:t>
+      </w:r>
+      <w:r>
+        <w:t>.</w:t>
+      </w:r>
+    </w:p>
+    <w:p>
+      <w:pPr>
+        <w:pStyle w:val="BodyText"/>
+      </w:pPr>
+      <w:r>
+        <w:tab/>
+        <w:t>However, the methods derived from social force model are usually partial for pedestrian behavior, and they ignore some valuable information showed by trajectory. For conscious pedestrians</w:t>
+      </w:r>
+      <w:r>
+        <w:t xml:space="preserve">, their historical trajectories and </w:t>
+      </w:r>
+      <w:r>
+        <w:rPr>
+          <w:rFonts w:hint="eastAsia"/>
+          <w:lang w:eastAsia="zh-CN"/>
+        </w:rPr>
+        <w:t xml:space="preserve">velocities </w:t>
+      </w:r>
+      <w:r>
+        <w:t>are important information and we can infer many reliable results from historical trajectories, even predict future trajectory. In an indoor environment, B Ziebart and his colleagues collect pedestrians’ trajectories over a period of time and analyze them with machine learning</w:t>
+      </w:r>
+      <w:r>
+        <w:rPr>
+          <w:rFonts w:hint="eastAsia"/>
+          <w:lang w:eastAsia="zh-CN"/>
+        </w:rPr>
+        <w:t xml:space="preserve"> [3]</w:t>
+      </w:r>
+      <w:r>
+        <w:t>. The method can obtain a cost-map about current environment, and infer possible future trajectory from historical trajectory with Markov decision process. But this method is limited in common environment because the learning in a special indoor environment will be influenced by environment feature. Besides, S Chung propose</w:t>
+      </w:r>
+      <w:r>
+        <w:rPr>
+          <w:rFonts w:hint="eastAsia"/>
+          <w:lang w:eastAsia="zh-CN"/>
+        </w:rPr>
+        <w:t>s</w:t>
+      </w:r>
+      <w:r>
+        <w:t xml:space="preserve"> a method to collect trajectories in various conditions with pedestrian ego-graph (PEG)</w:t>
+      </w:r>
+      <w:r>
+        <w:rPr>
+          <w:rFonts w:hint="eastAsia"/>
+          <w:lang w:eastAsia="zh-CN"/>
+        </w:rPr>
+        <w:t xml:space="preserve"> [4]</w:t>
+      </w:r>
+      <w:r>
+        <w:t>. They build a framework to predict pedestrian’s future trajectory by general spatial effects (GSEs) and discover specific spatial effects (SSEs) by abnormal trajectories.</w:t>
+      </w:r>
+    </w:p>
+    <w:p>
+      <w:pPr>
+        <w:pStyle w:val="BodyText"/>
+        <w:rPr>
+          <w:lang w:eastAsia="zh-CN"/>
+        </w:rPr>
+      </w:pPr>
+      <w:r>
         <w:t xml:space="preserve">The problem of two methods above is analyzing the whole trajectories to infer potential information. So we divide the trajectory to different parts and try to explain the reason that </w:t>
       </w:r>
       <w:r>
@@ -1106,7 +1255,11 @@
         <w:t>take</w:t>
       </w:r>
       <w:r>
-        <w:t xml:space="preserve"> some small actions for other reason, such as keeping safe distance from others or walking along environment feature. And some pedestrians just appear incompetent while walking.</w:t>
+        <w:t xml:space="preserve"> some small actions for other reason, such as keeping safe distance from others or walking along environment fea</w:t>
+      </w:r>
+      <w:r>
+        <w:lastRenderedPageBreak/>
+        <w:t>ture. And some pedestrians just appear incompetent while walking.</w:t>
       </w:r>
     </w:p>
     <w:p>
@@ -1768,7 +1921,6 @@
         <w:spacing w:before="120" w:after="120"/>
       </w:pPr>
       <w:r>
-        <w:lastRenderedPageBreak/>
         <w:t>M</w:t>
       </w:r>
       <w:r>
@@ -3294,6 +3446,7 @@
         <w:rPr>
           <w:lang w:eastAsia="zh-CN"/>
         </w:rPr>
+        <w:lastRenderedPageBreak/>
         <w:t>From th</w:t>
       </w:r>
       <w:r>
@@ -3440,7 +3593,6 @@
           <w:sz w:val="16"/>
           <w:lang w:eastAsia="zh-CN"/>
         </w:rPr>
-        <w:lastRenderedPageBreak/>
         <mc:AlternateContent>
           <mc:Choice Requires="wps">
             <w:drawing>
@@ -4525,7 +4677,14 @@
           <w:rFonts w:hint="eastAsia"/>
           <w:lang w:eastAsia="zh-CN"/>
         </w:rPr>
-        <w:t>the avoiding and returning cases in labeling process</w:t>
+        <w:t xml:space="preserve">the avoiding and returning cases in labeling </w:t>
+      </w:r>
+      <w:r>
+        <w:rPr>
+          <w:rFonts w:hint="eastAsia"/>
+          <w:lang w:eastAsia="zh-CN"/>
+        </w:rPr>
+        <w:t>process</w:t>
       </w:r>
       <w:r>
         <w:rPr>
@@ -5890,6 +6049,7 @@
           <w:sz w:val="16"/>
           <w:lang w:eastAsia="zh-CN"/>
         </w:rPr>
+        <w:lastRenderedPageBreak/>
         <mc:AlternateContent>
           <mc:Choice Requires="wps">
             <w:drawing>
@@ -6324,14 +6484,7 @@
         <w:rPr>
           <w:lang w:eastAsia="zh-CN"/>
         </w:rPr>
-        <w:t xml:space="preserve">, the horizontal axis is the angle difference between original direction of focus agent and the vector from original point to effect’s position. And vertical </w:t>
-      </w:r>
-      <w:r>
-        <w:rPr>
-          <w:lang w:eastAsia="zh-CN"/>
-        </w:rPr>
-        <w:lastRenderedPageBreak/>
-        <w:t>axis is the distance between original point and effect’s position. Most possible area is around two meter and 45 degree, the contour’s behavior is compliant to the cases we have discussed before.</w:t>
+        <w:t>, the horizontal axis is the angle difference between original direction of focus agent and the vector from original point to effect’s position. And vertical axis is the distance between original point and effect’s position. Most possible area is around two meter and 45 degree, the contour’s behavior is compliant to the cases we have discussed before.</w:t>
       </w:r>
       <w:r>
         <w:rPr>
@@ -8148,7 +8301,15 @@
           <w:rFonts w:hint="eastAsia"/>
           <w:lang w:eastAsia="zh-CN"/>
         </w:rPr>
-        <w:t>feature environment. After solving</w:t>
+        <w:t xml:space="preserve">feature environment. </w:t>
+      </w:r>
+      <w:r>
+        <w:rPr>
+          <w:rFonts w:hint="eastAsia"/>
+          <w:lang w:eastAsia="zh-CN"/>
+        </w:rPr>
+        <w:lastRenderedPageBreak/>
+        <w:t>After solving</w:t>
       </w:r>
       <w:r>
         <w:rPr>
@@ -8686,15 +8847,7 @@
           <w:rFonts w:hint="eastAsia"/>
           <w:lang w:eastAsia="zh-CN"/>
         </w:rPr>
-        <w:t xml:space="preserve">long-term learning about abnormal trajectories. But </w:t>
-      </w:r>
-      <w:r>
-        <w:rPr>
-          <w:rFonts w:hint="eastAsia"/>
-          <w:lang w:eastAsia="zh-CN"/>
-        </w:rPr>
-        <w:lastRenderedPageBreak/>
-        <w:t>it</w:t>
+        <w:t>long-term learning about abnormal trajectories. But it</w:t>
       </w:r>
       <w:r>
         <w:rPr>
@@ -9409,6 +9562,231 @@
           <w:szCs w:val="16"/>
         </w:rPr>
         <w:t>.</w:t>
+      </w:r>
+    </w:p>
+    <w:p>
+      <w:pPr>
+        <w:numPr>
+          <w:ilvl w:val="0"/>
+          <w:numId w:val="19"/>
+        </w:numPr>
+        <w:rPr>
+          <w:sz w:val="16"/>
+          <w:szCs w:val="16"/>
+        </w:rPr>
+      </w:pPr>
+      <w:proofErr w:type="spellStart"/>
+      <w:r>
+        <w:rPr>
+          <w:sz w:val="16"/>
+          <w:szCs w:val="16"/>
+        </w:rPr>
+        <w:t>Mavrogiannis</w:t>
+      </w:r>
+      <w:proofErr w:type="spellEnd"/>
+      <w:r>
+        <w:rPr>
+          <w:sz w:val="16"/>
+          <w:szCs w:val="16"/>
+        </w:rPr>
+        <w:t xml:space="preserve">, </w:t>
+      </w:r>
+      <w:proofErr w:type="spellStart"/>
+      <w:r>
+        <w:rPr>
+          <w:sz w:val="16"/>
+          <w:szCs w:val="16"/>
+        </w:rPr>
+        <w:t>Christoforos</w:t>
+      </w:r>
+      <w:proofErr w:type="spellEnd"/>
+      <w:r>
+        <w:rPr>
+          <w:sz w:val="16"/>
+          <w:szCs w:val="16"/>
+        </w:rPr>
+        <w:t xml:space="preserve"> I. </w:t>
+      </w:r>
+      <w:r>
+        <w:rPr>
+          <w:sz w:val="16"/>
+          <w:szCs w:val="16"/>
+        </w:rPr>
+        <w:t>and Ross A. Knepper</w:t>
+      </w:r>
+      <w:r>
+        <w:rPr>
+          <w:sz w:val="16"/>
+          <w:szCs w:val="16"/>
+        </w:rPr>
+        <w:t>, “</w:t>
+      </w:r>
+      <w:r>
+        <w:rPr>
+          <w:sz w:val="16"/>
+          <w:szCs w:val="16"/>
+        </w:rPr>
+        <w:t>Decentralized</w:t>
+      </w:r>
+      <w:r>
+        <w:rPr>
+          <w:sz w:val="16"/>
+          <w:szCs w:val="16"/>
+        </w:rPr>
+        <w:t xml:space="preserve"> </w:t>
+      </w:r>
+      <w:r>
+        <w:rPr>
+          <w:sz w:val="16"/>
+          <w:szCs w:val="16"/>
+        </w:rPr>
+        <w:t>Multi-Agent</w:t>
+      </w:r>
+      <w:r>
+        <w:rPr>
+          <w:sz w:val="16"/>
+          <w:szCs w:val="16"/>
+        </w:rPr>
+        <w:t xml:space="preserve"> </w:t>
+      </w:r>
+      <w:r>
+        <w:rPr>
+          <w:sz w:val="16"/>
+          <w:szCs w:val="16"/>
+        </w:rPr>
+        <w:t>Navigation Planning</w:t>
+      </w:r>
+      <w:r>
+        <w:rPr>
+          <w:sz w:val="16"/>
+          <w:szCs w:val="16"/>
+        </w:rPr>
+        <w:t xml:space="preserve"> </w:t>
+      </w:r>
+      <w:r>
+        <w:rPr>
+          <w:sz w:val="16"/>
+          <w:szCs w:val="16"/>
+        </w:rPr>
+        <w:t>with Braids</w:t>
+      </w:r>
+      <w:r>
+        <w:rPr>
+          <w:sz w:val="16"/>
+          <w:szCs w:val="16"/>
+        </w:rPr>
+        <w:t>”</w:t>
+      </w:r>
+      <w:r>
+        <w:rPr>
+          <w:sz w:val="16"/>
+          <w:szCs w:val="16"/>
+        </w:rPr>
+        <w:t xml:space="preserve">, </w:t>
+      </w:r>
+      <w:r>
+        <w:rPr>
+          <w:i/>
+          <w:sz w:val="16"/>
+          <w:szCs w:val="16"/>
+        </w:rPr>
+        <w:t>Workshop on the Algorithmic Foundations of Robotics</w:t>
+      </w:r>
+      <w:r>
+        <w:rPr>
+          <w:sz w:val="16"/>
+          <w:szCs w:val="16"/>
+        </w:rPr>
+        <w:t>, San Francisco, December, 2016.</w:t>
+      </w:r>
+    </w:p>
+    <w:p>
+      <w:pPr>
+        <w:numPr>
+          <w:ilvl w:val="0"/>
+          <w:numId w:val="19"/>
+        </w:numPr>
+        <w:rPr>
+          <w:sz w:val="16"/>
+          <w:szCs w:val="16"/>
+        </w:rPr>
+      </w:pPr>
+      <w:proofErr w:type="spellStart"/>
+      <w:r>
+        <w:rPr>
+          <w:sz w:val="16"/>
+          <w:szCs w:val="16"/>
+        </w:rPr>
+        <w:t>Gergely</w:t>
+      </w:r>
+      <w:proofErr w:type="spellEnd"/>
+      <w:r>
+        <w:rPr>
+          <w:sz w:val="16"/>
+          <w:szCs w:val="16"/>
+        </w:rPr>
+        <w:t xml:space="preserve">, </w:t>
+      </w:r>
+      <w:proofErr w:type="spellStart"/>
+      <w:r>
+        <w:rPr>
+          <w:sz w:val="16"/>
+          <w:szCs w:val="16"/>
+        </w:rPr>
+        <w:t>György</w:t>
+      </w:r>
+      <w:proofErr w:type="spellEnd"/>
+      <w:r>
+        <w:rPr>
+          <w:sz w:val="16"/>
+          <w:szCs w:val="16"/>
+        </w:rPr>
+        <w:t xml:space="preserve">, and </w:t>
+      </w:r>
+      <w:r>
+        <w:rPr>
+          <w:sz w:val="16"/>
+          <w:szCs w:val="16"/>
+        </w:rPr>
+        <w:t>G.</w:t>
+      </w:r>
+      <w:r>
+        <w:rPr>
+          <w:sz w:val="16"/>
+          <w:szCs w:val="16"/>
+        </w:rPr>
+        <w:t xml:space="preserve"> </w:t>
+      </w:r>
+      <w:proofErr w:type="spellStart"/>
+      <w:r>
+        <w:rPr>
+          <w:sz w:val="16"/>
+          <w:szCs w:val="16"/>
+        </w:rPr>
+        <w:t>Csibra</w:t>
+      </w:r>
+      <w:proofErr w:type="spellEnd"/>
+      <w:r>
+        <w:rPr>
+          <w:sz w:val="16"/>
+          <w:szCs w:val="16"/>
+        </w:rPr>
+        <w:t xml:space="preserve">. "Teleological reasoning in infancy: The naıve theory of rational action." </w:t>
+      </w:r>
+      <w:r>
+        <w:rPr>
+          <w:i/>
+          <w:sz w:val="16"/>
+          <w:szCs w:val="16"/>
+        </w:rPr>
+        <w:t>Trends in cognitive sciences</w:t>
+      </w:r>
+      <w:r>
+        <w:rPr>
+          <w:sz w:val="16"/>
+          <w:szCs w:val="16"/>
+        </w:rPr>
+        <w:t xml:space="preserve"> 7.7 (2003): 287-292.</w:t>
       </w:r>
     </w:p>
     <w:sectPr>
@@ -11911,7 +12289,7 @@
 </file>
 
 <file path=customXml/itemProps1.xml><?xml version="1.0" encoding="utf-8"?>
-<ds:datastoreItem xmlns:ds="http://schemas.openxmlformats.org/officeDocument/2006/customXml" ds:itemID="{EFA9605C-30F5-4E10-B6E6-4D7CC47EF36B}">
+<ds:datastoreItem xmlns:ds="http://schemas.openxmlformats.org/officeDocument/2006/customXml" ds:itemID="{56924386-D3EF-4251-8EC3-858356179141}">
   <ds:schemaRefs>
     <ds:schemaRef ds:uri="http://schemas.openxmlformats.org/officeDocument/2006/bibliography"/>
   </ds:schemaRefs>

</xml_diff>